<commit_message>
MTR v5 - 2.1 Intro
</commit_message>
<xml_diff>
--- a/Mid-Thesis Report/MTR v5.docx
+++ b/Mid-Thesis Report/MTR v5.docx
@@ -5942,30 +5942,139 @@
         <w:t xml:space="preserve">in the </w:t>
       </w:r>
       <w:r>
-        <w:t>field of customer attrition, especially those involved in the space of the telecom industry will help us understand the advantages and disadvantages of a plethora of techniques. Through this literature review, we will set a baseline to understand the expected standard while implementing a robust classification model to predict which customers are at a high risk of churn.</w:t>
-      </w:r>
-      <w:bookmarkStart w:id="33" w:name="_GoBack"/>
+        <w:t xml:space="preserve">field of customer attrition, especially those involved in the space of the telecom industry will help us understand the advantages and disadvantages of a plethora of techniques. Through this literature review, we will set a baseline to understand the expected standard </w:t>
+      </w:r>
+      <w:r>
+        <w:t>to implement</w:t>
+      </w:r>
+      <w:r>
+        <w:t xml:space="preserve"> a robust classification model to predict customers at a high risk of churn</w:t>
+      </w:r>
+      <w:r>
+        <w:t xml:space="preserve"> in the telecom industry</w:t>
+      </w:r>
+      <w:r>
+        <w:t>.</w:t>
+      </w:r>
+      <w:r>
+        <w:t xml:space="preserve"> The </w:t>
+      </w:r>
+      <w:r>
+        <w:t xml:space="preserve">approaches leveraged by the authors range from using algorithms such as ANN, SVM etc., using efficient pre-processing and feature engineering and some even included social </w:t>
+      </w:r>
+      <w:r>
+        <w:fldChar w:fldCharType="begin" w:fldLock="1"/>
+      </w:r>
+      <w:r>
+        <w:instrText>ADDIN CSL_CITATION {"citationItems":[{"id":"ITEM-1","itemData":{"DOI":"10.1109/ASONAM.2016.7752384","ISBN":"9781509028467","abstract":"Relational learning in networked data has been shown to be effective in a number of studies. Relational learners, composed of relational classifiers and collective inference methods, enable the inference of nodes in a network given the existence and strength of links to other nodes. These methods have been adapted to predict customer churn in telecommunication companies showing that incorporating them may give more accurate predictions. In this research, the performance of a variety of relational learners is compared by applying them to a number of CDR datasets originating from the telecommunication industry, with the goal to rank them as a whole and investigate the effects of relational classifiers and collective inference methods separately. Our results show that collective inference methods do not improve the performance of relational classifiers and the best performing relational classifier is the network-only link-based classifier, which builds a logistic model using link-based measures for the nodes in the network.","author":[{"dropping-particle":"","family":"Oskarsdottir","given":"Maria","non-dropping-particle":"","parse-names":false,"suffix":""},{"dropping-particle":"","family":"Bravo","given":"Cristian","non-dropping-particle":"","parse-names":false,"suffix":""},{"dropping-particle":"","family":"Verbeke","given":"Wouter","non-dropping-particle":"","parse-names":false,"suffix":""},{"dropping-particle":"","family":"Sarraute","given":"Carlos","non-dropping-particle":"","parse-names":false,"suffix":""},{"dropping-particle":"","family":"Baesens","given":"Bart","non-dropping-particle":"","parse-names":false,"suffix":""},{"dropping-particle":"","family":"Vanthienen","given":"Jan","non-dropping-particle":"","parse-names":false,"suffix":""}],"container-title":"Proceedings of the 2016 IEEE/ACM International Conference on Advances in Social Networks Analysis and Mining, ASONAM 2016","id":"ITEM-1","issued":{"date-parts":[["2016","11","21"]]},"page":"1151-1158","publisher":"Institute of Electrical and Electronics Engineers Inc.","title":"A comparative study of social network classifiers for predicting churn in the telecommunication industry","type":"paper-conference"},"uris":["http://www.mendeley.com/documents/?uuid=c6812e9d-3aef-38b0-af72-87cbf29d6006"]}],"mendeley":{"formattedCitation":"(Oskarsdottir et al., 2016)","plainTextFormattedCitation":"(Oskarsdottir et al., 2016)","previouslyFormattedCitation":"(Oskarsdottir et al., 2016)"},"properties":{"noteIndex":0},"schema":"https://github.com/citation-style-language/schema/raw/master/csl-citation.json"}</w:instrText>
+      </w:r>
+      <w:r>
+        <w:fldChar w:fldCharType="separate"/>
+      </w:r>
+      <w:r>
+        <w:rPr>
+          <w:noProof/>
+        </w:rPr>
+        <w:t>(Oskarsdottir et al., 2016)</w:t>
+      </w:r>
+      <w:r>
+        <w:fldChar w:fldCharType="end"/>
+      </w:r>
+      <w:r>
+        <w:t xml:space="preserve">. Through this survey, we will also be able to understand the methods that other authors have used to solve traditional churn problems </w:t>
+      </w:r>
+      <w:r>
+        <w:fldChar w:fldCharType="begin" w:fldLock="1"/>
+      </w:r>
+      <w:r>
+        <w:instrText>ADDIN CSL_CITATION {"citationItems":[{"id":"ITEM-1","itemData":{"abstract":"In this competitive world, business is becoming highly saturated. Especially, the field of telecommunication faces complex challenges due to a number of vibrant competitive service providers. Therefore, it has become very difficult for them to retain existing customers. Since the cost of acquiring new customers is much higher than the cost of retaining the existing customers, it is the time for the telecom industries to take necessary steps to retain the customers to stabilize their market value. In the past decade, several data mining techniques have been proposed in the literature for predicting the churners using heterogeneous customer records. This paper reviews the different categories of customer data available in open datasets, predictive models and performance metrics used in the literature for churn prediction in telecom industry.","author":[{"dropping-particle":"","family":"Umayaparvathi","given":"V","non-dropping-particle":"","parse-names":false,"suffix":""},{"dropping-particle":"","family":"Iyakutti","given":"K","non-dropping-particle":"","parse-names":false,"suffix":""}],"container-title":"International Research Journal of Engineering and Technology","id":"ITEM-1","issued":{"date-parts":[["2016"]]},"title":"A Survey on Customer Churn Prediction in Telecom Industry: Datasets, Methods and Metrics","type":"report"},"uris":["http://www.mendeley.com/documents/?uuid=2e718be5-6a3e-399c-a46c-3b23deee4a1e"]}],"mendeley":{"formattedCitation":"(Umayaparvathi and Iyakutti, 2016)","plainTextFormattedCitation":"(Umayaparvathi and Iyakutti, 2016)"},"properties":{"noteIndex":0},"schema":"https://github.com/citation-style-language/schema/raw/master/csl-citation.json"}</w:instrText>
+      </w:r>
+      <w:r>
+        <w:fldChar w:fldCharType="separate"/>
+      </w:r>
+      <w:r>
+        <w:rPr>
+          <w:noProof/>
+        </w:rPr>
+        <w:t>(Umayaparvathi and Iyakutti, 2016)</w:t>
+      </w:r>
+      <w:r>
+        <w:fldChar w:fldCharType="end"/>
+      </w:r>
+      <w:r>
+        <w:t>.</w:t>
+      </w:r>
+      <w:bookmarkStart w:id="33" w:name="_Toc67153909"/>
+      <w:r>
+        <w:tab/>
+      </w:r>
+    </w:p>
+    <w:p>
+      <w:pPr>
+        <w:pStyle w:val="Heading2"/>
+      </w:pPr>
+      <w:r>
+        <w:t>2.1</w:t>
+      </w:r>
+      <w:r>
+        <w:t xml:space="preserve"> Introduction</w:t>
+      </w:r>
       <w:bookmarkEnd w:id="33"/>
     </w:p>
     <w:p>
       <w:pPr>
+        <w:pStyle w:val="BodyText"/>
+        <w:jc w:val="both"/>
+      </w:pPr>
+      <w:r>
+        <w:t>In</w:t>
+      </w:r>
+      <w:r>
+        <w:t xml:space="preserve"> this chapter, we will </w:t>
+      </w:r>
+      <w:r>
+        <w:t>provide a review</w:t>
+      </w:r>
+      <w:r>
+        <w:t xml:space="preserve"> of how</w:t>
+      </w:r>
+      <w:r>
+        <w:t xml:space="preserve"> </w:t>
+      </w:r>
+      <w:r>
+        <w:t>data analytics</w:t>
+      </w:r>
+      <w:r>
+        <w:t xml:space="preserve"> </w:t>
+      </w:r>
+      <w:r>
+        <w:t xml:space="preserve">is </w:t>
+      </w:r>
+      <w:r>
+        <w:t xml:space="preserve">used in the telecom industry to </w:t>
+      </w:r>
+      <w:r>
+        <w:t>identify customers that are at a high risk of attrition and the data driven processes followed to set the baseline of the techniques that have been carried out in the industry so far.</w:t>
+      </w:r>
+      <w:r>
+        <w:t xml:space="preserve"> In Section 2.2, we will review data driven techniques, how to implement them and the effect they can have on the customer base. Through Section 2.3 and Section 2.4, we will focus on feature engineering for the data and how we can handle class imbalance. Efficiently carrying out data preprocessing will help us obtain better results in the next stages of implementing machine learning and validation via k-fold cross validation in Section 2.5 and Section 2.6.</w:t>
+      </w:r>
+      <w:r>
+        <w:t xml:space="preserve"> Through the literature review, we will </w:t>
+      </w:r>
+      <w:bookmarkStart w:id="34" w:name="_GoBack"/>
+      <w:bookmarkEnd w:id="34"/>
+      <w:r>
+        <w:t xml:space="preserve"> </w:t>
+      </w:r>
+    </w:p>
+    <w:p>
+      <w:pPr>
         <w:pStyle w:val="Heading2"/>
       </w:pPr>
-      <w:bookmarkStart w:id="34" w:name="_Toc67153909"/>
-      <w:r>
-        <w:t>2.1</w:t>
-      </w:r>
-      <w:r>
-        <w:t xml:space="preserve"> Introduction</w:t>
-      </w:r>
-      <w:bookmarkEnd w:id="34"/>
-    </w:p>
-    <w:p>
-      <w:pPr>
-        <w:pStyle w:val="Heading2"/>
-      </w:pPr>
       <w:bookmarkStart w:id="35" w:name="_Toc67153910"/>
       <w:r>
+        <w:lastRenderedPageBreak/>
         <w:t>2.2</w:t>
       </w:r>
       <w:r>
@@ -7884,7 +7993,7 @@
               <w:fldChar w:fldCharType="begin" w:fldLock="1"/>
             </w:r>
             <w:r>
-              <w:instrText>ADDIN CSL_CITATION {"citationItems":[{"id":"ITEM-1","itemData":{"author":[{"dropping-particle":"","family":"Agrawal","given":"Sanket","non-dropping-particle":"","parse-names":false,"suffix":""}],"container-title":"2018 International Conference on Smart Computing and Electronic Enterprise (ICSCEE)","id":"ITEM-1","issued":{"date-parts":[["2018"]]},"page":"1-6","publisher":"IEEE","title":"Customer Churn Prediction Modelling Based on Behavioural patterns Analysis using Deep Learning","type":"article-journal"},"uris":["http://www.mendeley.com/documents/?uuid=c4802f5a-5c03-45ae-a981-7a5e6a5101a6"]}],"mendeley":{"formattedCitation":"(Agrawal, 2018)","plainTextFormattedCitation":"(Agrawal, 2018)"},"properties":{"noteIndex":0},"schema":"https://github.com/citation-style-language/schema/raw/master/csl-citation.json"}</w:instrText>
+              <w:instrText>ADDIN CSL_CITATION {"citationItems":[{"id":"ITEM-1","itemData":{"author":[{"dropping-particle":"","family":"Agrawal","given":"Sanket","non-dropping-particle":"","parse-names":false,"suffix":""}],"container-title":"2018 International Conference on Smart Computing and Electronic Enterprise (ICSCEE)","id":"ITEM-1","issued":{"date-parts":[["2018"]]},"page":"1-6","publisher":"IEEE","title":"Customer Churn Prediction Modelling Based on Behavioural patterns Analysis using Deep Learning","type":"article-journal"},"uris":["http://www.mendeley.com/documents/?uuid=c4802f5a-5c03-45ae-a981-7a5e6a5101a6"]}],"mendeley":{"formattedCitation":"(Agrawal, 2018)","plainTextFormattedCitation":"(Agrawal, 2018)","previouslyFormattedCitation":"(Agrawal, 2018)"},"properties":{"noteIndex":0},"schema":"https://github.com/citation-style-language/schema/raw/master/csl-citation.json"}</w:instrText>
             </w:r>
             <w:r>
               <w:fldChar w:fldCharType="separate"/>
@@ -10007,6 +10116,11 @@
     </w:p>
     <w:p>
       <w:pPr>
+        <w:widowControl w:val="0"/>
+        <w:autoSpaceDE w:val="0"/>
+        <w:autoSpaceDN w:val="0"/>
+        <w:adjustRightInd w:val="0"/>
+        <w:spacing w:before="180" w:after="180"/>
         <w:jc w:val="both"/>
         <w:rPr>
           <w:noProof/>
@@ -10044,6 +10158,11 @@
     </w:p>
     <w:p>
       <w:pPr>
+        <w:widowControl w:val="0"/>
+        <w:autoSpaceDE w:val="0"/>
+        <w:autoSpaceDN w:val="0"/>
+        <w:adjustRightInd w:val="0"/>
+        <w:spacing w:before="180" w:after="180"/>
         <w:jc w:val="both"/>
         <w:rPr>
           <w:noProof/>
@@ -10058,6 +10177,11 @@
     </w:p>
     <w:p>
       <w:pPr>
+        <w:widowControl w:val="0"/>
+        <w:autoSpaceDE w:val="0"/>
+        <w:autoSpaceDN w:val="0"/>
+        <w:adjustRightInd w:val="0"/>
+        <w:spacing w:before="180" w:after="180"/>
         <w:jc w:val="both"/>
         <w:rPr>
           <w:noProof/>
@@ -10086,6 +10210,11 @@
     </w:p>
     <w:p>
       <w:pPr>
+        <w:widowControl w:val="0"/>
+        <w:autoSpaceDE w:val="0"/>
+        <w:autoSpaceDN w:val="0"/>
+        <w:adjustRightInd w:val="0"/>
+        <w:spacing w:before="180" w:after="180"/>
         <w:jc w:val="both"/>
         <w:rPr>
           <w:noProof/>
@@ -10114,6 +10243,11 @@
     </w:p>
     <w:p>
       <w:pPr>
+        <w:widowControl w:val="0"/>
+        <w:autoSpaceDE w:val="0"/>
+        <w:autoSpaceDN w:val="0"/>
+        <w:adjustRightInd w:val="0"/>
+        <w:spacing w:before="180" w:after="180"/>
         <w:jc w:val="both"/>
         <w:rPr>
           <w:noProof/>
@@ -10128,6 +10262,11 @@
     </w:p>
     <w:p>
       <w:pPr>
+        <w:widowControl w:val="0"/>
+        <w:autoSpaceDE w:val="0"/>
+        <w:autoSpaceDN w:val="0"/>
+        <w:adjustRightInd w:val="0"/>
+        <w:spacing w:before="180" w:after="180"/>
         <w:jc w:val="both"/>
         <w:rPr>
           <w:noProof/>
@@ -10156,6 +10295,11 @@
     </w:p>
     <w:p>
       <w:pPr>
+        <w:widowControl w:val="0"/>
+        <w:autoSpaceDE w:val="0"/>
+        <w:autoSpaceDN w:val="0"/>
+        <w:adjustRightInd w:val="0"/>
+        <w:spacing w:before="180" w:after="180"/>
         <w:jc w:val="both"/>
         <w:rPr>
           <w:noProof/>
@@ -10184,6 +10328,11 @@
     </w:p>
     <w:p>
       <w:pPr>
+        <w:widowControl w:val="0"/>
+        <w:autoSpaceDE w:val="0"/>
+        <w:autoSpaceDN w:val="0"/>
+        <w:adjustRightInd w:val="0"/>
+        <w:spacing w:before="180" w:after="180"/>
         <w:jc w:val="both"/>
         <w:rPr>
           <w:noProof/>
@@ -10212,6 +10361,11 @@
     </w:p>
     <w:p>
       <w:pPr>
+        <w:widowControl w:val="0"/>
+        <w:autoSpaceDE w:val="0"/>
+        <w:autoSpaceDN w:val="0"/>
+        <w:adjustRightInd w:val="0"/>
+        <w:spacing w:before="180" w:after="180"/>
         <w:jc w:val="both"/>
         <w:rPr>
           <w:noProof/>
@@ -10240,6 +10394,11 @@
     </w:p>
     <w:p>
       <w:pPr>
+        <w:widowControl w:val="0"/>
+        <w:autoSpaceDE w:val="0"/>
+        <w:autoSpaceDN w:val="0"/>
+        <w:adjustRightInd w:val="0"/>
+        <w:spacing w:before="180" w:after="180"/>
         <w:jc w:val="both"/>
         <w:rPr>
           <w:noProof/>
@@ -10249,42 +10408,8 @@
         <w:rPr>
           <w:noProof/>
         </w:rPr>
-        <w:t>Havrylovych, M. and Nataliia Kuznietsova, ©, (2019) Survival analysis methods for churn prevention in telecommunications industry.</w:t>
-      </w:r>
-    </w:p>
-    <w:p>
-      <w:pPr>
-        <w:jc w:val="both"/>
-        <w:rPr>
-          <w:noProof/>
-        </w:rPr>
-      </w:pPr>
-      <w:r>
-        <w:rPr>
-          <w:noProof/>
-        </w:rPr>
-        <w:t xml:space="preserve">Induja, S. and Eswaramurthy, V.P., (2015) Customers Churn Prediction and Attribute Selection in Telecom Industry Using Kernelized Extreme Learning Machine and Bat Algorithms. [online] </w:t>
-      </w:r>
-      <w:r>
-        <w:rPr>
-          <w:noProof/>
-        </w:rPr>
         <w:lastRenderedPageBreak/>
-        <w:t>International Journal of Science and Research (IJSR) ISSN, Available at: www.ijsr.net [Accessed 18 Feb. 2021].</w:t>
-      </w:r>
-    </w:p>
-    <w:p>
-      <w:pPr>
-        <w:jc w:val="both"/>
-        <w:rPr>
-          <w:noProof/>
-        </w:rPr>
-      </w:pPr>
-      <w:r>
-        <w:rPr>
-          <w:noProof/>
-        </w:rPr>
-        <w:t xml:space="preserve">Jahromi, A.T., Stakhovych, S. and Ewing, M., (2014) Managing B2B customer churn, retention and profitability. </w:t>
+        <w:t xml:space="preserve">Havrylovych, M. and Nataliia Kuznietsova, ©, (2019) </w:t>
       </w:r>
       <w:r>
         <w:rPr>
@@ -10292,17 +10417,22 @@
           <w:iCs/>
           <w:noProof/>
         </w:rPr>
-        <w:t>Industrial Marketing Management</w:t>
+        <w:t>Survival analysis methods for churn prevention in telecommunications industry</w:t>
       </w:r>
       <w:r>
         <w:rPr>
           <w:noProof/>
         </w:rPr>
-        <w:t>, [online] 437, pp.1258–1268. Available at: https://research.monash.edu/en/publications/managing-b2b-customer-churn-retention-and-profitability [Accessed 16 Jan. 2021].</w:t>
-      </w:r>
-    </w:p>
-    <w:p>
-      <w:pPr>
+        <w:t>.</w:t>
+      </w:r>
+    </w:p>
+    <w:p>
+      <w:pPr>
+        <w:widowControl w:val="0"/>
+        <w:autoSpaceDE w:val="0"/>
+        <w:autoSpaceDN w:val="0"/>
+        <w:adjustRightInd w:val="0"/>
+        <w:spacing w:before="180" w:after="180"/>
         <w:jc w:val="both"/>
         <w:rPr>
           <w:noProof/>
@@ -10312,7 +10442,7 @@
         <w:rPr>
           <w:noProof/>
         </w:rPr>
-        <w:t xml:space="preserve">Kaggle, (2018) </w:t>
+        <w:t xml:space="preserve">Induja, S. and Eswaramurthy, V.P., (2015) </w:t>
       </w:r>
       <w:r>
         <w:rPr>
@@ -10320,13 +10450,13 @@
           <w:iCs/>
           <w:noProof/>
         </w:rPr>
-        <w:t>Telco Customer Churn</w:t>
+        <w:t>Customers Churn Prediction and Attribute Selection in Telecom Industry Using Kernelized Extreme Learning Machine and Bat Algorithms</w:t>
       </w:r>
       <w:r>
         <w:rPr>
           <w:noProof/>
         </w:rPr>
-        <w:t xml:space="preserve">. </w:t>
+        <w:t xml:space="preserve">. [online] </w:t>
       </w:r>
       <w:r>
         <w:rPr>
@@ -10334,17 +10464,22 @@
           <w:iCs/>
           <w:noProof/>
         </w:rPr>
-        <w:t>Kaggle.com</w:t>
+        <w:t>International Journal of Science and Research (IJSR) ISSN</w:t>
       </w:r>
       <w:r>
         <w:rPr>
           <w:noProof/>
         </w:rPr>
-        <w:t>. Available at: https://www.kaggle.com/blastchar/telco-customer-churn [Accessed 9 Jan. 2021].</w:t>
-      </w:r>
-    </w:p>
-    <w:p>
-      <w:pPr>
+        <w:t>, Available at: www.ijsr.net [Accessed 18 Feb. 2021].</w:t>
+      </w:r>
+    </w:p>
+    <w:p>
+      <w:pPr>
+        <w:widowControl w:val="0"/>
+        <w:autoSpaceDE w:val="0"/>
+        <w:autoSpaceDN w:val="0"/>
+        <w:adjustRightInd w:val="0"/>
+        <w:spacing w:before="180" w:after="180"/>
         <w:jc w:val="both"/>
         <w:rPr>
           <w:noProof/>
@@ -10354,7 +10489,7 @@
         <w:rPr>
           <w:noProof/>
         </w:rPr>
-        <w:t xml:space="preserve">Kriti, (2019) </w:t>
+        <w:t xml:space="preserve">Jahromi, A.T., Stakhovych, S. and Ewing, M., (2014) Managing B2B customer churn, retention and profitability. </w:t>
       </w:r>
       <w:r>
         <w:rPr>
@@ -10362,17 +10497,22 @@
           <w:iCs/>
           <w:noProof/>
         </w:rPr>
-        <w:t>Customer churn: A study of factors affecting customer churn using machine learning</w:t>
+        <w:t>Industrial Marketing Management</w:t>
       </w:r>
       <w:r>
         <w:rPr>
           <w:noProof/>
         </w:rPr>
-        <w:t>. [online] Available at: https://lib.dr.iastate.edu/creativecomponents [Accessed 14 Mar. 2021].</w:t>
-      </w:r>
-    </w:p>
-    <w:p>
-      <w:pPr>
+        <w:t>, [online] 437, pp.1258–1268. Available at: https://research.monash.edu/en/publications/managing-b2b-customer-churn-retention-and-profitability [Accessed 16 Jan. 2021].</w:t>
+      </w:r>
+    </w:p>
+    <w:p>
+      <w:pPr>
+        <w:widowControl w:val="0"/>
+        <w:autoSpaceDE w:val="0"/>
+        <w:autoSpaceDN w:val="0"/>
+        <w:adjustRightInd w:val="0"/>
+        <w:spacing w:before="180" w:after="180"/>
         <w:jc w:val="both"/>
         <w:rPr>
           <w:noProof/>
@@ -10382,7 +10522,7 @@
         <w:rPr>
           <w:noProof/>
         </w:rPr>
-        <w:t xml:space="preserve">Kuo, Y.-F., Wu, C.-M. and Deng, W.-J., (2009) The relationships among service quality, perceived value, customer satisfaction, and post-purchase intention in mobile value-added services. </w:t>
+        <w:t xml:space="preserve">Kaggle, (2018) </w:t>
       </w:r>
       <w:r>
         <w:rPr>
@@ -10390,27 +10530,13 @@
           <w:iCs/>
           <w:noProof/>
         </w:rPr>
-        <w:t>Computers in Human Behavior</w:t>
+        <w:t>Telco Customer Churn</w:t>
       </w:r>
       <w:r>
         <w:rPr>
           <w:noProof/>
         </w:rPr>
-        <w:t>, 25, pp.887–896.</w:t>
-      </w:r>
-    </w:p>
-    <w:p>
-      <w:pPr>
-        <w:jc w:val="both"/>
-        <w:rPr>
-          <w:noProof/>
-        </w:rPr>
-      </w:pPr>
-      <w:r>
-        <w:rPr>
-          <w:noProof/>
-        </w:rPr>
-        <w:t xml:space="preserve">Lalwani, P., Mishra, M.K., Chadha, J.S. and Sethi, P., (2021) Customer churn prediction system: a machine learning approach. </w:t>
+        <w:t xml:space="preserve">. </w:t>
       </w:r>
       <w:r>
         <w:rPr>
@@ -10418,17 +10544,22 @@
           <w:iCs/>
           <w:noProof/>
         </w:rPr>
-        <w:t>Computing</w:t>
+        <w:t>Kaggle.com</w:t>
       </w:r>
       <w:r>
         <w:rPr>
           <w:noProof/>
         </w:rPr>
-        <w:t>.</w:t>
-      </w:r>
-    </w:p>
-    <w:p>
-      <w:pPr>
+        <w:t>. Available at: https://www.kaggle.com/blastchar/telco-customer-churn [Accessed 9 Jan. 2021].</w:t>
+      </w:r>
+    </w:p>
+    <w:p>
+      <w:pPr>
+        <w:widowControl w:val="0"/>
+        <w:autoSpaceDE w:val="0"/>
+        <w:autoSpaceDN w:val="0"/>
+        <w:adjustRightInd w:val="0"/>
+        <w:spacing w:before="180" w:after="180"/>
         <w:jc w:val="both"/>
         <w:rPr>
           <w:noProof/>
@@ -10438,7 +10569,7 @@
         <w:rPr>
           <w:noProof/>
         </w:rPr>
-        <w:t xml:space="preserve">Mahdi, A., Alzubaidi, N. and Al-Shamery, E.S., (2020) Projection pursuit Random Forest using discriminant feature analysis model for churners prediction in telecom industry discriminant random forest Linear discriminant analysis oblique tree Project pursuit index Support vector machines. </w:t>
+        <w:t xml:space="preserve">Kriti, (2019) </w:t>
       </w:r>
       <w:r>
         <w:rPr>
@@ -10446,17 +10577,22 @@
           <w:iCs/>
           <w:noProof/>
         </w:rPr>
-        <w:t>International Journal of Electrical and Computer Engineering (IJECE)</w:t>
+        <w:t>Customer churn: A study of factors affecting customer churn using machine learning</w:t>
       </w:r>
       <w:r>
         <w:rPr>
           <w:noProof/>
         </w:rPr>
-        <w:t>, 102, pp.1406–1421.</w:t>
-      </w:r>
-    </w:p>
-    <w:p>
-      <w:pPr>
+        <w:t>. [online] Available at: https://lib.dr.iastate.edu/creativecomponents [Accessed 14 Mar. 2021].</w:t>
+      </w:r>
+    </w:p>
+    <w:p>
+      <w:pPr>
+        <w:widowControl w:val="0"/>
+        <w:autoSpaceDE w:val="0"/>
+        <w:autoSpaceDN w:val="0"/>
+        <w:adjustRightInd w:val="0"/>
+        <w:spacing w:before="180" w:after="180"/>
         <w:jc w:val="both"/>
         <w:rPr>
           <w:noProof/>
@@ -10466,21 +10602,7 @@
         <w:rPr>
           <w:noProof/>
         </w:rPr>
-        <w:t>Momin, S., Bohra, T. and Raut, P., (2020) Prediction of Customer Churn Using Machine Learning. EAI/Springer Innovations in Communication and Computing.</w:t>
-      </w:r>
-    </w:p>
-    <w:p>
-      <w:pPr>
-        <w:jc w:val="both"/>
-        <w:rPr>
-          <w:noProof/>
-        </w:rPr>
-      </w:pPr>
-      <w:r>
-        <w:rPr>
-          <w:noProof/>
-        </w:rPr>
-        <w:t xml:space="preserve">Oka, N.P.H. and Arifin, A.S., (2020) Telecommunication Service Subscriber Churn Likelihood Prediction Analysis Using Diverse Machine Learning Model. </w:t>
+        <w:t xml:space="preserve">Kuo, Y.-F., Wu, C.-M. and Deng, W.-J., (2009) The relationships among service quality, perceived value, customer satisfaction, and post-purchase intention in mobile value-added services. </w:t>
       </w:r>
       <w:r>
         <w:rPr>
@@ -10488,17 +10610,22 @@
           <w:iCs/>
           <w:noProof/>
         </w:rPr>
-        <w:t>MECnIT 2020 - International Conference on Mechanical, Electronics, Computer, and Industrial Technology</w:t>
+        <w:t>Computers in Human Behavior</w:t>
       </w:r>
       <w:r>
         <w:rPr>
           <w:noProof/>
         </w:rPr>
-        <w:t>, pp.24–29.</w:t>
-      </w:r>
-    </w:p>
-    <w:p>
-      <w:pPr>
+        <w:t>, 25, pp.887–896.</w:t>
+      </w:r>
+    </w:p>
+    <w:p>
+      <w:pPr>
+        <w:widowControl w:val="0"/>
+        <w:autoSpaceDE w:val="0"/>
+        <w:autoSpaceDN w:val="0"/>
+        <w:adjustRightInd w:val="0"/>
+        <w:spacing w:before="180" w:after="180"/>
         <w:jc w:val="both"/>
         <w:rPr>
           <w:noProof/>
@@ -10508,7 +10635,7 @@
         <w:rPr>
           <w:noProof/>
         </w:rPr>
-        <w:t xml:space="preserve">Pamina, J., Beschi Raja, J., Sathya Bama, S., Soundarya, S., Sruthi, M.S., Kiruthika, S., Aiswaryadevi, V.J. and Priyanka, G., (2019) An effective classifier for predicting churn in telecommunication. </w:t>
+        <w:t xml:space="preserve">Lalwani, P., Mishra, M.K., Chadha, J.S. and Sethi, P., (2021) Customer churn prediction system: a machine learning approach. </w:t>
       </w:r>
       <w:r>
         <w:rPr>
@@ -10516,17 +10643,22 @@
           <w:iCs/>
           <w:noProof/>
         </w:rPr>
-        <w:t>Journal of Advanced Research in Dynamical and Control Systems</w:t>
+        <w:t>Computing</w:t>
       </w:r>
       <w:r>
         <w:rPr>
           <w:noProof/>
         </w:rPr>
-        <w:t>, 111 Special Issue, pp.221–229.</w:t>
-      </w:r>
-    </w:p>
-    <w:p>
-      <w:pPr>
+        <w:t>.</w:t>
+      </w:r>
+    </w:p>
+    <w:p>
+      <w:pPr>
+        <w:widowControl w:val="0"/>
+        <w:autoSpaceDE w:val="0"/>
+        <w:autoSpaceDN w:val="0"/>
+        <w:adjustRightInd w:val="0"/>
+        <w:spacing w:before="180" w:after="180"/>
         <w:jc w:val="both"/>
         <w:rPr>
           <w:noProof/>
@@ -10536,8 +10668,7 @@
         <w:rPr>
           <w:noProof/>
         </w:rPr>
-        <w:lastRenderedPageBreak/>
-        <w:t xml:space="preserve">Rajagopal, D.S., (2011) Customer Data Clustering using Data Mining Technique. </w:t>
+        <w:t xml:space="preserve">Mahdi, A., Alzubaidi, N. and Al-Shamery, E.S., (2020) Projection pursuit Random Forest using discriminant feature analysis model for churners prediction in telecom industry discriminant random forest Linear discriminant analysis oblique tree Project pursuit index Support vector machines. </w:t>
       </w:r>
       <w:r>
         <w:rPr>
@@ -10545,17 +10676,22 @@
           <w:iCs/>
           <w:noProof/>
         </w:rPr>
-        <w:t>International Journal of Database Management Systems</w:t>
+        <w:t>International Journal of Electrical and Computer Engineering (IJECE)</w:t>
       </w:r>
       <w:r>
         <w:rPr>
           <w:noProof/>
         </w:rPr>
-        <w:t>, [online] 34. Available at: http://arxiv.org/abs/1112.2663 [Accessed 17 Jan. 2021].</w:t>
-      </w:r>
-    </w:p>
-    <w:p>
-      <w:pPr>
+        <w:t>, 102, pp.1406–1421.</w:t>
+      </w:r>
+    </w:p>
+    <w:p>
+      <w:pPr>
+        <w:widowControl w:val="0"/>
+        <w:autoSpaceDE w:val="0"/>
+        <w:autoSpaceDN w:val="0"/>
+        <w:adjustRightInd w:val="0"/>
+        <w:spacing w:before="180" w:after="180"/>
         <w:jc w:val="both"/>
         <w:rPr>
           <w:noProof/>
@@ -10565,7 +10701,7 @@
         <w:rPr>
           <w:noProof/>
         </w:rPr>
-        <w:t xml:space="preserve">Tamuka, N. and Sibanda, K., (2021) Real Time Customer Churn Scoring Model for the Telecommunications Industry. </w:t>
+        <w:t xml:space="preserve">Momin, S., Bohra, T. and Raut, P., (2020) </w:t>
       </w:r>
       <w:r>
         <w:rPr>
@@ -10573,6 +10709,192 @@
           <w:iCs/>
           <w:noProof/>
         </w:rPr>
+        <w:t>Prediction of Customer Churn Using Machine Learning</w:t>
+      </w:r>
+      <w:r>
+        <w:rPr>
+          <w:noProof/>
+        </w:rPr>
+        <w:t xml:space="preserve">. </w:t>
+      </w:r>
+      <w:r>
+        <w:rPr>
+          <w:i/>
+          <w:iCs/>
+          <w:noProof/>
+        </w:rPr>
+        <w:t>EAI/Springer Innovations in Communication and Computing</w:t>
+      </w:r>
+      <w:r>
+        <w:rPr>
+          <w:noProof/>
+        </w:rPr>
+        <w:t>.</w:t>
+      </w:r>
+    </w:p>
+    <w:p>
+      <w:pPr>
+        <w:widowControl w:val="0"/>
+        <w:autoSpaceDE w:val="0"/>
+        <w:autoSpaceDN w:val="0"/>
+        <w:adjustRightInd w:val="0"/>
+        <w:spacing w:before="180" w:after="180"/>
+        <w:jc w:val="both"/>
+        <w:rPr>
+          <w:noProof/>
+        </w:rPr>
+      </w:pPr>
+      <w:r>
+        <w:rPr>
+          <w:noProof/>
+        </w:rPr>
+        <w:t xml:space="preserve">Oka, N.P.H. and Arifin, A.S., (2020) Telecommunication Service Subscriber Churn Likelihood </w:t>
+      </w:r>
+      <w:r>
+        <w:rPr>
+          <w:noProof/>
+        </w:rPr>
+        <w:lastRenderedPageBreak/>
+        <w:t xml:space="preserve">Prediction Analysis Using Diverse Machine Learning Model. </w:t>
+      </w:r>
+      <w:r>
+        <w:rPr>
+          <w:i/>
+          <w:iCs/>
+          <w:noProof/>
+        </w:rPr>
+        <w:t>MECnIT 2020 - International Conference on Mechanical, Electronics, Computer, and Industrial Technology</w:t>
+      </w:r>
+      <w:r>
+        <w:rPr>
+          <w:noProof/>
+        </w:rPr>
+        <w:t>, pp.24–29.</w:t>
+      </w:r>
+    </w:p>
+    <w:p>
+      <w:pPr>
+        <w:widowControl w:val="0"/>
+        <w:autoSpaceDE w:val="0"/>
+        <w:autoSpaceDN w:val="0"/>
+        <w:adjustRightInd w:val="0"/>
+        <w:spacing w:before="180" w:after="180"/>
+        <w:jc w:val="both"/>
+        <w:rPr>
+          <w:noProof/>
+        </w:rPr>
+      </w:pPr>
+      <w:r>
+        <w:rPr>
+          <w:noProof/>
+        </w:rPr>
+        <w:t xml:space="preserve">Oskarsdottir, M., Bravo, C., Verbeke, W., Sarraute, C., Baesens, B. and Vanthienen, J., (2016) A comparative study of social network classifiers for predicting churn in the telecommunication industry. In: </w:t>
+      </w:r>
+      <w:r>
+        <w:rPr>
+          <w:i/>
+          <w:iCs/>
+          <w:noProof/>
+        </w:rPr>
+        <w:t>Proceedings of the 2016 IEEE/ACM International Conference on Advances in Social Networks Analysis and Mining, ASONAM 2016</w:t>
+      </w:r>
+      <w:r>
+        <w:rPr>
+          <w:noProof/>
+        </w:rPr>
+        <w:t>. Institute of Electrical and Electronics Engineers Inc., pp.1151–1158.</w:t>
+      </w:r>
+    </w:p>
+    <w:p>
+      <w:pPr>
+        <w:widowControl w:val="0"/>
+        <w:autoSpaceDE w:val="0"/>
+        <w:autoSpaceDN w:val="0"/>
+        <w:adjustRightInd w:val="0"/>
+        <w:spacing w:before="180" w:after="180"/>
+        <w:jc w:val="both"/>
+        <w:rPr>
+          <w:noProof/>
+        </w:rPr>
+      </w:pPr>
+      <w:r>
+        <w:rPr>
+          <w:noProof/>
+        </w:rPr>
+        <w:t xml:space="preserve">Pamina, J., Beschi Raja, J., Sathya Bama, S., Soundarya, S., Sruthi, M.S., Kiruthika, S., Aiswaryadevi, V.J. and Priyanka, G., (2019) An effective classifier for predicting churn in telecommunication. </w:t>
+      </w:r>
+      <w:r>
+        <w:rPr>
+          <w:i/>
+          <w:iCs/>
+          <w:noProof/>
+        </w:rPr>
+        <w:t>Journal of Advanced Research in Dynamical and Control Systems</w:t>
+      </w:r>
+      <w:r>
+        <w:rPr>
+          <w:noProof/>
+        </w:rPr>
+        <w:t>, 111 Special Issue, pp.221–229.</w:t>
+      </w:r>
+    </w:p>
+    <w:p>
+      <w:pPr>
+        <w:widowControl w:val="0"/>
+        <w:autoSpaceDE w:val="0"/>
+        <w:autoSpaceDN w:val="0"/>
+        <w:adjustRightInd w:val="0"/>
+        <w:spacing w:before="180" w:after="180"/>
+        <w:jc w:val="both"/>
+        <w:rPr>
+          <w:noProof/>
+        </w:rPr>
+      </w:pPr>
+      <w:r>
+        <w:rPr>
+          <w:noProof/>
+        </w:rPr>
+        <w:t xml:space="preserve">Rajagopal, D.S., (2011) Customer Data Clustering using Data Mining Technique. </w:t>
+      </w:r>
+      <w:r>
+        <w:rPr>
+          <w:i/>
+          <w:iCs/>
+          <w:noProof/>
+        </w:rPr>
+        <w:t>International Journal of Database Management Systems</w:t>
+      </w:r>
+      <w:r>
+        <w:rPr>
+          <w:noProof/>
+        </w:rPr>
+        <w:t>, [online] 34. Available at: http://arxiv.org/abs/1112.2663 [Accessed 17 Jan. 2021].</w:t>
+      </w:r>
+    </w:p>
+    <w:p>
+      <w:pPr>
+        <w:widowControl w:val="0"/>
+        <w:autoSpaceDE w:val="0"/>
+        <w:autoSpaceDN w:val="0"/>
+        <w:adjustRightInd w:val="0"/>
+        <w:spacing w:before="180" w:after="180"/>
+        <w:jc w:val="both"/>
+        <w:rPr>
+          <w:noProof/>
+        </w:rPr>
+      </w:pPr>
+      <w:r>
+        <w:rPr>
+          <w:noProof/>
+        </w:rPr>
+        <w:t xml:space="preserve">Tamuka, N. and Sibanda, K., (2021) Real Time Customer Churn Scoring Model for the Telecommunications Industry. </w:t>
+      </w:r>
+      <w:r>
+        <w:rPr>
+          <w:i/>
+          <w:iCs/>
+          <w:noProof/>
+        </w:rPr>
         <w:t>IEEE</w:t>
       </w:r>
       <w:r>
@@ -10584,6 +10906,53 @@
     </w:p>
     <w:p>
       <w:pPr>
+        <w:widowControl w:val="0"/>
+        <w:autoSpaceDE w:val="0"/>
+        <w:autoSpaceDN w:val="0"/>
+        <w:adjustRightInd w:val="0"/>
+        <w:spacing w:before="180" w:after="180"/>
+        <w:jc w:val="both"/>
+        <w:rPr>
+          <w:noProof/>
+        </w:rPr>
+      </w:pPr>
+      <w:r>
+        <w:rPr>
+          <w:noProof/>
+        </w:rPr>
+        <w:t xml:space="preserve">Umayaparvathi, V. and Iyakutti, K., (2016) </w:t>
+      </w:r>
+      <w:r>
+        <w:rPr>
+          <w:i/>
+          <w:iCs/>
+          <w:noProof/>
+        </w:rPr>
+        <w:t>A Survey on Customer Churn Prediction in Telecom Industry: Datasets, Methods and Metrics</w:t>
+      </w:r>
+      <w:r>
+        <w:rPr>
+          <w:noProof/>
+        </w:rPr>
+        <w:t xml:space="preserve">. [online] </w:t>
+      </w:r>
+      <w:r>
+        <w:rPr>
+          <w:i/>
+          <w:iCs/>
+          <w:noProof/>
+        </w:rPr>
+        <w:t>International Research Journal of Engineering and Technology</w:t>
+      </w:r>
+      <w:r>
+        <w:rPr>
+          <w:noProof/>
+        </w:rPr>
+        <w:t>. Available at: http://www.fuqua.duke.edu/centers/ccrm/index.html [Accessed 20 Mar. 2021].</w:t>
+      </w:r>
+    </w:p>
+    <w:p>
+      <w:pPr>
         <w:pStyle w:val="BodyText"/>
         <w:jc w:val="both"/>
       </w:pPr>
@@ -10603,6 +10972,7 @@
       </w:pPr>
       <w:bookmarkStart w:id="74" w:name="_Toc67153935"/>
       <w:r>
+        <w:lastRenderedPageBreak/>
         <w:t>A</w:t>
       </w:r>
       <w:r>
@@ -15028,7 +15398,7 @@
 </file>
 
 <file path=customXml/itemProps1.xml><?xml version="1.0" encoding="utf-8"?>
-<ds:datastoreItem xmlns:ds="http://schemas.openxmlformats.org/officeDocument/2006/customXml" ds:itemID="{FC8F2853-9AE3-43E1-9D2C-C50DD74FACC8}">
+<ds:datastoreItem xmlns:ds="http://schemas.openxmlformats.org/officeDocument/2006/customXml" ds:itemID="{B722A743-B99B-4704-A20A-A27DF77E20ED}">
   <ds:schemaRefs>
     <ds:schemaRef ds:uri="http://schemas.openxmlformats.org/officeDocument/2006/bibliography"/>
   </ds:schemaRefs>

</xml_diff>